<commit_message>
avanze fin de semana
</commit_message>
<xml_diff>
--- a/Tomo 1 Antiguos Turyon.docx
+++ b/Tomo 1 Antiguos Turyon.docx
@@ -214,7 +214,10 @@
         <w:jc w:val="both"/>
       </w:pPr>
       <w:r>
-        <w:t>Hace en el año 2040</w:t>
+        <w:t>Hace en el año 203</w:t>
+      </w:r>
+      <w:r>
+        <w:t>0</w:t>
       </w:r>
       <w:r>
         <w:t>, dos razas hermanas llamados Tury</w:t>
@@ -1349,15 +1352,7 @@
         <w:t>llamaría</w:t>
       </w:r>
       <w:r>
-        <w:t xml:space="preserve"> </w:t>
-      </w:r>
-      <w:proofErr w:type="spellStart"/>
-      <w:r>
-        <w:t>subway</w:t>
-      </w:r>
-      <w:proofErr w:type="spellEnd"/>
-      <w:r>
-        <w:t xml:space="preserve">; </w:t>
+        <w:t xml:space="preserve"> subway; </w:t>
       </w:r>
       <w:bookmarkStart w:id="0" w:name="_GoBack"/>
       <w:bookmarkEnd w:id="0"/>

</xml_diff>